<commit_message>
structure de données debut
</commit_message>
<xml_diff>
--- a/C61/sprint0/conception.docx
+++ b/C61/sprint0/conception.docx
@@ -251,6 +251,150 @@
           <w:lang w:eastAsia="ja-JP"/>
         </w:rPr>
       </w:pPr>
+      <w:r>
+        <w:rPr>
+          <w:rFonts w:ascii="Times New Roman" w:eastAsiaTheme="minorEastAsia" w:hAnsi="Times New Roman" w:cs="Times New Roman"/>
+          <w:color w:val="000000"/>
+          <w:sz w:val="24"/>
+          <w:szCs w:val="24"/>
+          <w:lang w:eastAsia="ja-JP"/>
+        </w:rPr>
+        <w:tab/>
+        <w:t xml:space="preserve">Pour la structure de donnée </w:t>
+      </w:r>
+      <w:r>
+        <w:rPr>
+          <w:rFonts w:ascii="Times New Roman" w:eastAsiaTheme="minorEastAsia" w:hAnsi="Times New Roman" w:cs="Times New Roman"/>
+          <w:color w:val="000000"/>
+          <w:sz w:val="24"/>
+          <w:szCs w:val="24"/>
+          <w:lang w:eastAsia="ja-JP"/>
+        </w:rPr>
+        <w:t xml:space="preserve">que l’on doit implémenté de a à </w:t>
+      </w:r>
+      <w:proofErr w:type="gramStart"/>
+      <w:r>
+        <w:rPr>
+          <w:rFonts w:ascii="Times New Roman" w:eastAsiaTheme="minorEastAsia" w:hAnsi="Times New Roman" w:cs="Times New Roman"/>
+          <w:color w:val="000000"/>
+          <w:sz w:val="24"/>
+          <w:szCs w:val="24"/>
+          <w:lang w:eastAsia="ja-JP"/>
+        </w:rPr>
+        <w:t>z ,</w:t>
+      </w:r>
+      <w:proofErr w:type="gramEnd"/>
+      <w:r>
+        <w:rPr>
+          <w:rFonts w:ascii="Times New Roman" w:eastAsiaTheme="minorEastAsia" w:hAnsi="Times New Roman" w:cs="Times New Roman"/>
+          <w:color w:val="000000"/>
+          <w:sz w:val="24"/>
+          <w:szCs w:val="24"/>
+          <w:lang w:eastAsia="ja-JP"/>
+        </w:rPr>
+        <w:t xml:space="preserve"> nous allons faire une liste chainée avec la structure de pages et modules dans les pages. C’est le genre de structure parfaite pour notre model car les modules sont dans des pages mais </w:t>
+      </w:r>
+      <w:proofErr w:type="spellStart"/>
+      <w:r>
+        <w:rPr>
+          <w:rFonts w:ascii="Times New Roman" w:eastAsiaTheme="minorEastAsia" w:hAnsi="Times New Roman" w:cs="Times New Roman"/>
+          <w:color w:val="000000"/>
+          <w:sz w:val="24"/>
+          <w:szCs w:val="24"/>
+          <w:lang w:eastAsia="ja-JP"/>
+        </w:rPr>
+        <w:t>ont</w:t>
+      </w:r>
+      <w:proofErr w:type="spellEnd"/>
+      <w:r>
+        <w:rPr>
+          <w:rFonts w:ascii="Times New Roman" w:eastAsiaTheme="minorEastAsia" w:hAnsi="Times New Roman" w:cs="Times New Roman"/>
+          <w:color w:val="000000"/>
+          <w:sz w:val="24"/>
+          <w:szCs w:val="24"/>
+          <w:lang w:eastAsia="ja-JP"/>
+        </w:rPr>
+        <w:t xml:space="preserve"> peut les déplacer </w:t>
+      </w:r>
+      <w:proofErr w:type="gramStart"/>
+      <w:r>
+        <w:rPr>
+          <w:rFonts w:ascii="Times New Roman" w:eastAsiaTheme="minorEastAsia" w:hAnsi="Times New Roman" w:cs="Times New Roman"/>
+          <w:color w:val="000000"/>
+          <w:sz w:val="24"/>
+          <w:szCs w:val="24"/>
+          <w:lang w:eastAsia="ja-JP"/>
+        </w:rPr>
+        <w:t>a</w:t>
+      </w:r>
+      <w:proofErr w:type="gramEnd"/>
+      <w:r>
+        <w:rPr>
+          <w:rFonts w:ascii="Times New Roman" w:eastAsiaTheme="minorEastAsia" w:hAnsi="Times New Roman" w:cs="Times New Roman"/>
+          <w:color w:val="000000"/>
+          <w:sz w:val="24"/>
+          <w:szCs w:val="24"/>
+          <w:lang w:eastAsia="ja-JP"/>
+        </w:rPr>
+        <w:t xml:space="preserve"> travers les pages et dans la page elle-même. Les modules sont un en dessous de l’autre dans la page donc d’implémenter une liste chainée nous permettra de changer les liens avec le module facilement lors des déplacements. </w:t>
+      </w:r>
+    </w:p>
+    <w:p>
+      <w:pPr>
+        <w:autoSpaceDE w:val="0"/>
+        <w:autoSpaceDN w:val="0"/>
+        <w:adjustRightInd w:val="0"/>
+        <w:spacing w:after="0" w:line="240" w:lineRule="auto"/>
+        <w:rPr>
+          <w:rFonts w:ascii="Times New Roman" w:eastAsiaTheme="minorEastAsia" w:hAnsi="Times New Roman" w:cs="Times New Roman"/>
+          <w:color w:val="000000"/>
+          <w:sz w:val="24"/>
+          <w:szCs w:val="24"/>
+          <w:lang w:eastAsia="ja-JP"/>
+        </w:rPr>
+      </w:pPr>
+    </w:p>
+    <w:p>
+      <w:pPr>
+        <w:autoSpaceDE w:val="0"/>
+        <w:autoSpaceDN w:val="0"/>
+        <w:adjustRightInd w:val="0"/>
+        <w:spacing w:after="0" w:line="240" w:lineRule="auto"/>
+        <w:rPr>
+          <w:rFonts w:ascii="Times New Roman" w:eastAsiaTheme="minorEastAsia" w:hAnsi="Times New Roman" w:cs="Times New Roman"/>
+          <w:color w:val="000000"/>
+          <w:sz w:val="24"/>
+          <w:szCs w:val="24"/>
+          <w:lang w:eastAsia="ja-JP"/>
+        </w:rPr>
+      </w:pPr>
+      <w:proofErr w:type="gramStart"/>
+      <w:r>
+        <w:rPr>
+          <w:rFonts w:ascii="Times New Roman" w:eastAsiaTheme="minorEastAsia" w:hAnsi="Times New Roman" w:cs="Times New Roman"/>
+          <w:color w:val="000000"/>
+          <w:sz w:val="24"/>
+          <w:szCs w:val="24"/>
+          <w:lang w:eastAsia="ja-JP"/>
+        </w:rPr>
+        <w:t>dictionnaires</w:t>
+      </w:r>
+      <w:proofErr w:type="gramEnd"/>
+    </w:p>
+    <w:p>
+      <w:pPr>
+        <w:autoSpaceDE w:val="0"/>
+        <w:autoSpaceDN w:val="0"/>
+        <w:adjustRightInd w:val="0"/>
+        <w:spacing w:after="0" w:line="240" w:lineRule="auto"/>
+        <w:rPr>
+          <w:rFonts w:ascii="Times New Roman" w:eastAsiaTheme="minorEastAsia" w:hAnsi="Times New Roman" w:cs="Times New Roman"/>
+          <w:color w:val="000000"/>
+          <w:sz w:val="24"/>
+          <w:szCs w:val="24"/>
+          <w:lang w:eastAsia="ja-JP"/>
+        </w:rPr>
+      </w:pPr>
     </w:p>
     <w:p>
       <w:pPr>
@@ -617,7 +761,6 @@
         <w:rPr>
           <w:lang w:eastAsia="ja-JP"/>
         </w:rPr>
-        <w:lastRenderedPageBreak/>
         <w:t>Pour notre application PlanMe, il serait intéressant d’utiliser le pattern composite dans le but d’affecter les enfants de pages et modules en les regroupant, permettant de les modifier tous ensembles au besoin. Par exemple pour l’ajout ou la suppression de données</w:t>
       </w:r>
       <w:r>
@@ -735,37 +878,29 @@
           <w:szCs w:val="24"/>
           <w:lang w:eastAsia="ja-JP"/>
         </w:rPr>
-        <w:t xml:space="preserve">Filtre </w:t>
-      </w:r>
-      <w:r>
-        <w:rPr>
-          <w:rFonts w:ascii="Times New Roman" w:eastAsiaTheme="minorEastAsia" w:hAnsi="Times New Roman" w:cs="Times New Roman"/>
-          <w:color w:val="000000"/>
-          <w:sz w:val="24"/>
-          <w:szCs w:val="24"/>
-          <w:lang w:eastAsia="ja-JP"/>
-        </w:rPr>
-        <w:t xml:space="preserve">dans rangées de </w:t>
-      </w:r>
-      <w:r>
-        <w:rPr>
-          <w:rFonts w:ascii="Times New Roman" w:eastAsiaTheme="minorEastAsia" w:hAnsi="Times New Roman" w:cs="Times New Roman"/>
-          <w:color w:val="000000"/>
-          <w:sz w:val="24"/>
-          <w:szCs w:val="24"/>
-          <w:lang w:eastAsia="ja-JP"/>
-        </w:rPr>
-        <w:t>textes,</w:t>
-      </w:r>
-      <w:r>
-        <w:rPr>
-          <w:rFonts w:ascii="Times New Roman" w:eastAsiaTheme="minorEastAsia" w:hAnsi="Times New Roman" w:cs="Times New Roman"/>
-          <w:color w:val="000000"/>
-          <w:sz w:val="24"/>
-          <w:szCs w:val="24"/>
-          <w:lang w:eastAsia="ja-JP"/>
-        </w:rPr>
-        <w:t xml:space="preserve"> ex : afficher seulement les rangées qui contiennent « Projet       Synthèse »</w:t>
+        <w:t xml:space="preserve">Formater les </w:t>
+      </w:r>
+      <w:proofErr w:type="spellStart"/>
+      <w:r>
+        <w:rPr>
+          <w:rFonts w:ascii="Times New Roman" w:eastAsiaTheme="minorEastAsia" w:hAnsi="Times New Roman" w:cs="Times New Roman"/>
+          <w:color w:val="000000"/>
+          <w:sz w:val="24"/>
+          <w:szCs w:val="24"/>
+          <w:lang w:eastAsia="ja-JP"/>
+        </w:rPr>
+        <w:t>colones</w:t>
+      </w:r>
+      <w:proofErr w:type="spellEnd"/>
+      <w:r>
+        <w:rPr>
+          <w:rFonts w:ascii="Times New Roman" w:eastAsiaTheme="minorEastAsia" w:hAnsi="Times New Roman" w:cs="Times New Roman"/>
+          <w:color w:val="000000"/>
+          <w:sz w:val="24"/>
+          <w:szCs w:val="24"/>
+          <w:lang w:eastAsia="ja-JP"/>
+        </w:rPr>
+        <w:t xml:space="preserve"> comme date ou pourcentage</w:t>
       </w:r>
     </w:p>
     <w:p>
@@ -860,6 +995,38 @@
     </w:p>
     <w:p>
       <w:pPr>
+        <w:pStyle w:val="Paragraphedeliste"/>
+        <w:numPr>
+          <w:ilvl w:val="0"/>
+          <w:numId w:val="4"/>
+        </w:numPr>
+        <w:autoSpaceDE w:val="0"/>
+        <w:autoSpaceDN w:val="0"/>
+        <w:adjustRightInd w:val="0"/>
+        <w:spacing w:after="0" w:line="240" w:lineRule="auto"/>
+        <w:rPr>
+          <w:rFonts w:ascii="Times New Roman" w:eastAsiaTheme="minorEastAsia" w:hAnsi="Times New Roman" w:cs="Times New Roman"/>
+          <w:color w:val="000000"/>
+          <w:sz w:val="24"/>
+          <w:szCs w:val="24"/>
+          <w:lang w:eastAsia="ja-JP"/>
+        </w:rPr>
+      </w:pPr>
+      <w:bookmarkStart w:id="0" w:name="_GoBack"/>
+      <w:r>
+        <w:rPr>
+          <w:rFonts w:ascii="Times New Roman" w:eastAsiaTheme="minorEastAsia" w:hAnsi="Times New Roman" w:cs="Times New Roman"/>
+          <w:color w:val="000000"/>
+          <w:sz w:val="24"/>
+          <w:szCs w:val="24"/>
+          <w:lang w:eastAsia="ja-JP"/>
+        </w:rPr>
+        <w:t>Pour les mots de passe</w:t>
+      </w:r>
+    </w:p>
+    <w:bookmarkEnd w:id="0"/>
+    <w:p>
+      <w:pPr>
         <w:autoSpaceDE w:val="0"/>
         <w:autoSpaceDN w:val="0"/>
         <w:adjustRightInd w:val="0"/>
@@ -1250,6 +1417,7 @@
         <w:rPr>
           <w:rFonts w:ascii="Calibri" w:hAnsi="Calibri" w:cs="Calibri"/>
         </w:rPr>
+        <w:lastRenderedPageBreak/>
         <w:t xml:space="preserve">Dans le cadre du cours de veille technologie, nous avons choisis </w:t>
       </w:r>
       <w:r>
@@ -1295,14 +1463,7 @@
         <w:rPr>
           <w:rFonts w:ascii="Calibri" w:hAnsi="Calibri" w:cs="Calibri"/>
         </w:rPr>
-        <w:t xml:space="preserve">application. Celle-ci, étant un outil de planification permettant d’organiser facilement son emploi du temps, de prendre des notes et de faire le suivi de tâches à accomplir, utilisable par plusieurs types de personnes, comme les étudiants pour gérer leurs travaux, la planification de devoirs, </w:t>
-      </w:r>
-      <w:r>
-        <w:rPr>
-          <w:rFonts w:ascii="Calibri" w:hAnsi="Calibri" w:cs="Calibri"/>
-        </w:rPr>
-        <w:lastRenderedPageBreak/>
-        <w:t>examens ou la gestion de budgets</w:t>
+        <w:t>application. Celle-ci, étant un outil de planification permettant d’organiser facilement son emploi du temps, de prendre des notes et de faire le suivi de tâches à accomplir, utilisable par plusieurs types de personnes, comme les étudiants pour gérer leurs travaux, la planification de devoirs, examens ou la gestion de budgets</w:t>
       </w:r>
       <w:r>
         <w:rPr>
@@ -1748,6 +1909,7 @@
                 <w:rPr>
                   <w:lang w:val="en-US"/>
                 </w:rPr>
+                <w:lastRenderedPageBreak/>
                 <w:t>https://www.uxpin.com/studio/blog/react-design-patterns/ (2/16/2023)</w:t>
               </w:r>
             </w:p>
@@ -2134,15 +2296,7 @@
                 <w:rPr>
                   <w:lang w:val="en-US"/>
                 </w:rPr>
-                <w:t>https://codesand</w:t>
-              </w:r>
-              <w:bookmarkStart w:id="0" w:name="_GoBack"/>
-              <w:bookmarkEnd w:id="0"/>
-              <w:r>
-                <w:rPr>
-                  <w:lang w:val="en-US"/>
-                </w:rPr>
-                <w:t>box.io/s/xmt6r?file=/src/Details.js</w:t>
+                <w:t>https://codesandbox.io/s/xmt6r?file=/src/Details.js</w:t>
               </w:r>
             </w:p>
           </w:sdtContent>
@@ -3483,7 +3637,7 @@
 </file>
 
 <file path=customXml/itemProps1.xml><?xml version="1.0" encoding="utf-8"?>
-<ds:datastoreItem xmlns:ds="http://schemas.openxmlformats.org/officeDocument/2006/customXml" ds:itemID="{CC020790-CDED-4C94-AA26-589D510F7C0D}">
+<ds:datastoreItem xmlns:ds="http://schemas.openxmlformats.org/officeDocument/2006/customXml" ds:itemID="{73B28E65-72F6-403F-BCF3-818F6ADAB79E}">
   <ds:schemaRefs>
     <ds:schemaRef ds:uri="http://schemas.openxmlformats.org/officeDocument/2006/bibliography"/>
   </ds:schemaRefs>

</xml_diff>